<commit_message>
Adjusted the final report
</commit_message>
<xml_diff>
--- a/Presentations/Final_Report/7COM1079_Final report_2.12.24-2.docx
+++ b/Presentations/Final_Report/7COM1079_Final report_2.12.24-2.docx
@@ -461,6 +461,15 @@
     </w:p>
     <w:sdt>
       <w:sdtPr>
+        <w:rPr>
+          <w:rFonts w:asciiTheme="minorHAnsi" w:eastAsiaTheme="minorHAnsi" w:hAnsiTheme="minorHAnsi" w:cstheme="minorBidi"/>
+          <w:b w:val="0"/>
+          <w:kern w:val="2"/>
+          <w:sz w:val="24"/>
+          <w:szCs w:val="24"/>
+          <w:lang w:val="en-GB"/>
+          <w14:ligatures w14:val="standardContextual"/>
+        </w:rPr>
         <w:id w:val="-724295059"/>
         <w:docPartObj>
           <w:docPartGallery w:val="Table of Contents"/>
@@ -469,14 +478,8 @@
       </w:sdtPr>
       <w:sdtEndPr>
         <w:rPr>
-          <w:rFonts w:asciiTheme="minorHAnsi" w:eastAsiaTheme="minorHAnsi" w:hAnsiTheme="minorHAnsi" w:cstheme="minorBidi"/>
           <w:bCs/>
           <w:noProof/>
-          <w:kern w:val="2"/>
-          <w:sz w:val="24"/>
-          <w:szCs w:val="24"/>
-          <w:lang w:val="en-GB"/>
-          <w14:ligatures w14:val="standardContextual"/>
         </w:rPr>
       </w:sdtEndPr>
       <w:sdtContent>
@@ -3380,7 +3383,7 @@
     </w:p>
     <w:p>
       <w:pPr>
-        <w:ind w:left="792"/>
+        <w:ind w:left="720"/>
         <w:rPr>
           <w:rFonts w:ascii="Times New Roman" w:eastAsia="Times New Roman" w:hAnsi="Times New Roman" w:cs="Times New Roman"/>
           <w:lang w:val="en-US"/>
@@ -3391,56 +3394,35 @@
           <w:rFonts w:ascii="Times New Roman" w:eastAsia="Times New Roman" w:hAnsi="Times New Roman" w:cs="Times New Roman"/>
           <w:lang w:val="en-US"/>
         </w:rPr>
-        <w:t>Null Hypothesis (H0): There is no correlation between assists (AST) and points scored (PTS) among NBA players (ρ = 0</w:t>
-      </w:r>
-      <w:r>
+        <w:t>The purpose of this study is to evaluate whether assists (AST) and points scored (PTS) among NBA players are correlated. According to the null hypothesis (H0), there is no relationship between AST and PTS, represented by a correlation coefficient of zero (ρ = 0). Conversely, the alternative hypothesis (H1) asserts that a statistically significant association exists between these two variables (ρ ≠ 0).</w:t>
+      </w:r>
+    </w:p>
+    <w:p>
+      <w:pPr>
+        <w:ind w:left="720"/>
         <w:rPr>
           <w:rFonts w:ascii="Times New Roman" w:eastAsia="Times New Roman" w:hAnsi="Times New Roman" w:cs="Times New Roman"/>
           <w:lang w:val="en-US"/>
         </w:rPr>
-        <w:t>). Alternative</w:t>
-      </w:r>
-      <w:r>
-        <w:rPr>
-          <w:rFonts w:ascii="Times New Roman" w:eastAsia="Times New Roman" w:hAnsi="Times New Roman" w:cs="Times New Roman"/>
-          <w:lang w:val="en-US"/>
-        </w:rPr>
-        <w:t xml:space="preserve"> Hypothesis (H1): There is a statistically significant correlation between assists (AST) and points scored (PTS) among NBA players (ρ ≠ 0).</w:t>
-      </w:r>
-    </w:p>
-    <w:p>
-      <w:pPr>
-        <w:ind w:left="792"/>
-        <w:rPr>
-          <w:rFonts w:ascii="Times New Roman" w:eastAsia="Times New Roman" w:hAnsi="Times New Roman" w:cs="Times New Roman"/>
-          <w:lang w:val="en-US"/>
-        </w:rPr>
-      </w:pPr>
-    </w:p>
-    <w:p>
-      <w:pPr>
-        <w:ind w:left="792"/>
-        <w:rPr>
-          <w:rFonts w:ascii="Times New Roman" w:eastAsia="Times New Roman" w:hAnsi="Times New Roman" w:cs="Times New Roman"/>
-          <w:lang w:val="en-US"/>
-        </w:rPr>
-      </w:pPr>
-      <w:r>
-        <w:rPr>
-          <w:rFonts w:ascii="Times New Roman" w:eastAsia="Times New Roman" w:hAnsi="Times New Roman" w:cs="Times New Roman"/>
-          <w:lang w:val="en-US"/>
-        </w:rPr>
-        <w:t>Spearman’s rank correlation test is suitable here as it does not assume normal data distribution, making it ideal for skewed datasets like ours. This robust method ensures an accurate assessment of the relationship between assists and points scored, providing reliable results even when traditional parametric assumptions are not met.</w:t>
-      </w:r>
-    </w:p>
-    <w:p>
-      <w:pPr>
+      </w:pPr>
+    </w:p>
+    <w:p>
+      <w:pPr>
+        <w:ind w:left="720"/>
         <w:rPr>
           <w:rFonts w:ascii="Times New Roman" w:eastAsia="Times New Roman" w:hAnsi="Times New Roman" w:cs="Times New Roman"/>
           <w:b/>
           <w:bCs/>
-        </w:rPr>
-      </w:pPr>
+          <w:lang w:val="en-US"/>
+        </w:rPr>
+      </w:pPr>
+      <w:r>
+        <w:rPr>
+          <w:rFonts w:ascii="Times New Roman" w:eastAsia="Times New Roman" w:hAnsi="Times New Roman" w:cs="Times New Roman"/>
+          <w:lang w:val="en-US"/>
+        </w:rPr>
+        <w:t>To examine this, we employ Spearman's rank correlation test, a robust statistical method well-suited for datasets that deviate from normal distribution. This approach ensures a reliable evaluation of the relationship, even when standard parametric assumptions are not met.</w:t>
+      </w:r>
     </w:p>
     <w:p>
       <w:pPr>
@@ -3658,17 +3640,30 @@
         <w:ind w:left="792"/>
         <w:rPr>
           <w:rFonts w:ascii="Times New Roman" w:eastAsia="Times New Roman" w:hAnsi="Times New Roman" w:cs="Times New Roman"/>
-        </w:rPr>
-      </w:pPr>
-      <w:r>
-        <w:rPr>
-          <w:rFonts w:ascii="Times New Roman" w:eastAsia="Times New Roman" w:hAnsi="Times New Roman" w:cs="Times New Roman"/>
           <w:kern w:val="0"/>
           <w:lang w:val="en-US"/>
           <w14:ligatures w14:val="none"/>
         </w:rPr>
-        <w:t>Understanding the relationship between assists and points scored provides valuable insights for basketball analytics. This research bridges a gap in understanding how individual contributions in assists translate to scoring effectiveness. Coaches and analysts can utilize these insights for strategy formulation and talent evaluation. Future studies could expand this approach to analyze other seasons and contextual factors, such as player roles or game situations.</w:t>
-      </w:r>
+      </w:pPr>
+      <w:r>
+        <w:rPr>
+          <w:rFonts w:ascii="Times New Roman" w:eastAsia="Times New Roman" w:hAnsi="Times New Roman" w:cs="Times New Roman"/>
+          <w:kern w:val="0"/>
+          <w:lang w:val="en-US"/>
+          <w14:ligatures w14:val="none"/>
+        </w:rPr>
+        <w:t>Exploring the relationship between assists and points scored offers crucial insights into basketball performance and strategy. This research addresses a gap in understanding how individual contributions in assists contribute to scoring efficiency, a key aspect of offensive gameplay. The findings can help coaches and analysts develop effective strategies, improve player evaluations, and identify key contributors to team success. Additionally, these insights can inform training programs by emphasizing the importance of assists in fostering collaborative gameplay. Future studies could build on this research by analyzing multiple seasons, examining other performance metrics, or investigating contextual factors such as player roles, team dynamics, and game situations.</w:t>
+      </w:r>
+    </w:p>
+    <w:p>
+      <w:pPr>
+        <w:pStyle w:val="ListParagraph"/>
+        <w:ind w:left="792"/>
+        <w:rPr>
+          <w:rFonts w:ascii="Times New Roman" w:eastAsia="Times New Roman" w:hAnsi="Times New Roman" w:cs="Times New Roman"/>
+          <w:lang w:val="en-US"/>
+        </w:rPr>
+      </w:pPr>
     </w:p>
     <w:p>
       <w:pPr>
@@ -3867,6 +3862,35 @@
     </w:p>
     <w:p>
       <w:pPr>
+        <w:pStyle w:val="ListParagraph"/>
+        <w:ind w:left="2160"/>
+        <w:rPr>
+          <w:rFonts w:ascii="Times New Roman" w:eastAsia="Times New Roman" w:hAnsi="Times New Roman" w:cs="Times New Roman"/>
+        </w:rPr>
+      </w:pPr>
+      <w:r>
+        <w:rPr>
+          <w:rFonts w:ascii="Times New Roman" w:eastAsia="Times New Roman" w:hAnsi="Times New Roman" w:cs="Times New Roman"/>
+        </w:rPr>
+        <w:t xml:space="preserve">The scatterplot (Figure 1) illustrates the relationship between assists (AST) and points scored (PTS), with a linear trendline showing the positive correlation. The x-axis represents assists, and the y-axis represents points scored, both </w:t>
+      </w:r>
+      <w:proofErr w:type="spellStart"/>
+      <w:r>
+        <w:rPr>
+          <w:rFonts w:ascii="Times New Roman" w:eastAsia="Times New Roman" w:hAnsi="Times New Roman" w:cs="Times New Roman"/>
+        </w:rPr>
+        <w:t>labeled</w:t>
+      </w:r>
+      <w:proofErr w:type="spellEnd"/>
+      <w:r>
+        <w:rPr>
+          <w:rFonts w:ascii="Times New Roman" w:eastAsia="Times New Roman" w:hAnsi="Times New Roman" w:cs="Times New Roman"/>
+        </w:rPr>
+        <w:t xml:space="preserve"> appropriately. This plot visually supports the analysis by highlighting the strength and direction of the relationship between the variables.</w:t>
+      </w:r>
+    </w:p>
+    <w:p>
+      <w:pPr>
         <w:pStyle w:val="Heading2"/>
         <w:rPr>
           <w:i/>
@@ -3875,6 +3899,7 @@
       </w:pPr>
       <w:bookmarkStart w:id="14" w:name="_Toc186220361"/>
       <w:r>
+        <w:lastRenderedPageBreak/>
         <w:t>Histogram of Points Scored (PTS) with Normal Curve Overlay</w:t>
       </w:r>
       <w:bookmarkEnd w:id="14"/>
@@ -3945,8 +3970,8 @@
         <w:pStyle w:val="Caption"/>
         <w:jc w:val="center"/>
         <w:rPr>
-          <w:rFonts w:ascii="Times New Roman" w:eastAsia="Times New Roman" w:hAnsi="Times New Roman" w:cs="Times New Roman"/>
           <w:color w:val="auto"/>
+          <w:lang w:val="en-US"/>
         </w:rPr>
       </w:pPr>
       <w:r>
@@ -3996,6 +4021,17 @@
     </w:p>
     <w:p>
       <w:pPr>
+        <w:ind w:left="720"/>
+        <w:rPr>
+          <w:lang w:val="en-US"/>
+        </w:rPr>
+      </w:pPr>
+      <w:r>
+        <w:t>The histogram (Figure 2) displays the distribution of points scored (PTS), with a normal curve overlaid for comparison. The x-axis represents the points scored, while the y-axis shows the frequency. The title and axis labels ensure clarity. The histogram reveals the data’s right-skewed nature, confirming the non-normal distribution of PTS.</w:t>
+      </w:r>
+    </w:p>
+    <w:p>
+      <w:pPr>
         <w:pStyle w:val="Heading2"/>
         <w:rPr>
           <w:i/>
@@ -4021,62 +4057,17 @@
     </w:p>
     <w:p>
       <w:pPr>
-        <w:pStyle w:val="ListParagraph"/>
-        <w:numPr>
-          <w:ilvl w:val="0"/>
-          <w:numId w:val="41"/>
-        </w:numPr>
-        <w:rPr>
-          <w:rFonts w:ascii="Times New Roman" w:eastAsia="Times New Roman" w:hAnsi="Times New Roman" w:cs="Times New Roman"/>
-          <w:i/>
-          <w:iCs/>
-        </w:rPr>
-      </w:pPr>
-      <w:r>
-        <w:rPr>
-          <w:rFonts w:ascii="Times New Roman" w:eastAsia="Times New Roman" w:hAnsi="Times New Roman" w:cs="Times New Roman"/>
-        </w:rPr>
-        <w:lastRenderedPageBreak/>
-        <w:t>The scatterplot visualizes the relationship between assists (AST) and points scored (PTS), with a linear trendline highlighting the positive correlation. The choice of a scatterplot is appropriate for showing the distribution and relationship between two continuous variables, providing a clear visual representation of their interaction.</w:t>
-      </w:r>
-      <w:r>
-        <w:rPr>
-          <w:rFonts w:ascii="Times New Roman" w:eastAsia="Times New Roman" w:hAnsi="Times New Roman" w:cs="Times New Roman"/>
-        </w:rPr>
-        <w:t xml:space="preserve"> </w:t>
-      </w:r>
-    </w:p>
-    <w:p>
-      <w:pPr>
-        <w:pStyle w:val="ListParagraph"/>
-        <w:numPr>
-          <w:ilvl w:val="0"/>
-          <w:numId w:val="41"/>
-        </w:numPr>
-        <w:spacing w:before="100" w:beforeAutospacing="1" w:after="100" w:afterAutospacing="1"/>
-        <w:rPr>
-          <w:rFonts w:ascii="Times New Roman" w:eastAsia="Times New Roman" w:hAnsi="Times New Roman" w:cs="Times New Roman"/>
-          <w:kern w:val="0"/>
-          <w:lang w:val="en-US"/>
-          <w14:ligatures w14:val="none"/>
-        </w:rPr>
-      </w:pPr>
-      <w:r>
-        <w:rPr>
-          <w:rFonts w:ascii="Times New Roman" w:eastAsia="Times New Roman" w:hAnsi="Times New Roman" w:cs="Times New Roman"/>
-          <w:kern w:val="0"/>
-          <w:lang w:val="en-US"/>
-          <w14:ligatures w14:val="none"/>
-        </w:rPr>
-        <w:t>The histogram depicts the distribution of PTS, overlaid with a normal curve. This visual demonstrates the right-skewed nature of the data, indicating deviations from normality. This insight informs the use of non-parametric tests, such as Spearman’s correlation, for analysis.</w:t>
-      </w:r>
-    </w:p>
-    <w:p>
-      <w:pPr>
-        <w:rPr>
-          <w:rFonts w:ascii="Times New Roman" w:eastAsia="Times New Roman" w:hAnsi="Times New Roman" w:cs="Times New Roman"/>
-        </w:rPr>
-      </w:pPr>
+        <w:ind w:left="720"/>
+        <w:rPr>
+          <w:rFonts w:ascii="Times New Roman" w:eastAsia="Times New Roman" w:hAnsi="Times New Roman" w:cs="Times New Roman"/>
+        </w:rPr>
+      </w:pPr>
+      <w:r>
+        <w:rPr>
+          <w:rFonts w:ascii="Times New Roman" w:eastAsia="Times New Roman" w:hAnsi="Times New Roman" w:cs="Times New Roman"/>
+        </w:rPr>
+        <w:t>The scatterplot and histogram complement each other in understanding the data. The scatterplot highlights the correlation between assists and points scored, while the histogram demonstrates the skewed distribution of PTS. These insights justify using Spearman’s correlation for analysis and offer clear visual evidence to support the study’s research question.</w:t>
+      </w:r>
     </w:p>
     <w:p>
       <w:pPr>
@@ -4155,9 +4146,8 @@
       <w:r>
         <w:rPr>
           <w:rFonts w:ascii="Times New Roman" w:eastAsia="Times New Roman" w:hAnsi="Times New Roman" w:cs="Times New Roman"/>
-          <w:lang w:val="en-US"/>
-        </w:rPr>
-        <w:t>Spearman’s correlation test was selected due to the non-normal distribution of PTS. The test revealed a statistically significant positive correlation (ρ = 0.6675, p &lt; 0.001), confirming a moderately strong relationship between assists and points scored. The test results reject the null hypothesis, supporting the alternative hypothesis that higher assists are associated with higher points scored.</w:t>
+        </w:rPr>
+        <w:t>Spearman’s correlation test was applied to assess the relationship between assists and points scored due to the non-normal distribution of the data. The analysis yielded a statistically significant positive correlation (ρ = 0.6675, p &lt; 0.001), indicating a moderately strong association between these variables. Based on these results, the null hypothesis is rejected, supporting the alternative hypothesis that higher assists are linked to higher points scored, highlighting the relevance of assists in basketball performance.</w:t>
       </w:r>
     </w:p>
     <w:p>
@@ -4175,6 +4165,7 @@
       </w:pPr>
       <w:bookmarkStart w:id="21" w:name="_Toc186220366"/>
       <w:r>
+        <w:lastRenderedPageBreak/>
         <w:t>The null hypothesis is rejected /not rejected based on the p-value</w:t>
       </w:r>
       <w:bookmarkEnd w:id="21"/>
@@ -4204,9 +4195,8 @@
       <w:r>
         <w:rPr>
           <w:rFonts w:ascii="Times New Roman" w:eastAsia="Times New Roman" w:hAnsi="Times New Roman" w:cs="Times New Roman"/>
-          <w:lang w:val="en-US"/>
-        </w:rPr>
-        <w:t>The rejection of the null hypothesis indicates a significant relationship between assists and points scored. This finding highlights the importance of assists in offensive gameplay, suggesting that players who excel in passing also contribute significantly to scoring. This insight could inform player training and performance evaluations, emphasizing the dual role of assists in basketball dynamics.</w:t>
+        </w:rPr>
+        <w:t>The rejection of the null hypothesis demonstrates a meaningful relationship between assists and points scored. This outcome underscores the critical role of assists in enhancing offensive performance. Players who excel in passing not only facilitate team success but also significantly contribute to scoring. These findings emphasize the importance of effective passing and teamwork in basketball dynamics. Coaches can leverage these insights to design targeted training strategies that prioritize passing skills, ultimately improving both individual and team performance. This research highlights how assists play a dual role, influencing both scoring efficiency and overall gameplay outcomes.</w:t>
       </w:r>
     </w:p>
     <w:p>
@@ -4287,7 +4277,7 @@
           <w:rFonts w:ascii="Times New Roman" w:eastAsia="Times New Roman" w:hAnsi="Times New Roman" w:cs="Times New Roman"/>
           <w:lang w:val="en-US"/>
         </w:rPr>
-        <w:t>Our group collaborated effectively, leveraging diverse skill sets to analyze the data and generate meaningful insights. The R script development and visualization were particularly successful, as each member contributed significantly to the final product. Additionally, regular meetings on the WhatsApp group ensured consistent progress and allowed us to address challenges promptly, leading to a cohesive and well-documented project.</w:t>
+        <w:t>Our team demonstrated strong collaboration throughout the project, combining a range of skills to analyze the data and produce valuable insights. The development of R scripts and data visualizations stood out as key accomplishments, with each member making meaningful contributions to these efforts. Consistent communication, particularly through regular meetings on WhatsApp, allowed us to maintain steady progress and address challenges efficiently. This approach led to a project that was well-organized and clearly documented.</w:t>
       </w:r>
     </w:p>
     <w:p>
@@ -4317,15 +4307,7 @@
           <w:rFonts w:ascii="Times New Roman" w:eastAsia="Times New Roman" w:hAnsi="Times New Roman" w:cs="Times New Roman"/>
           <w:lang w:val="en-US"/>
         </w:rPr>
-        <w:t xml:space="preserve">Future projects could benefit from more detailed preprocessing and exploration of additional variables, such as turnovers or shooting efficiency, to enrich the analysis. Additionally, incorporating advanced statistical models or machine learning techniques might provide deeper insights into the data. Communication between team members was generally effective but could be further improved by setting </w:t>
-      </w:r>
-      <w:r>
-        <w:rPr>
-          <w:rFonts w:ascii="Times New Roman" w:eastAsia="Times New Roman" w:hAnsi="Times New Roman" w:cs="Times New Roman"/>
-          <w:lang w:val="en-US"/>
-        </w:rPr>
-        <w:lastRenderedPageBreak/>
-        <w:t>clearer deadlines for individual tasks. Allocating more time for peer review would also help identify potential errors and improve the overall quality of the deliverables.</w:t>
+        <w:t>For future projects, dedicating more attention to detailed data preprocessing and exploring additional variables, such as turnovers or shooting accuracy, could provide a broader perspective. Using advanced tools, such as machine learning techniques or sophisticated statistical methods, may also uncover deeper patterns in the data. While communication among team members was effective, setting more precise deadlines for tasks could streamline the workflow. Additionally, allocating extra time for peer review could help identify errors early and improve the overall quality of the project deliverables.</w:t>
       </w:r>
     </w:p>
     <w:p>
@@ -4389,6 +4371,7 @@
       </w:pPr>
       <w:bookmarkStart w:id="30" w:name="_Toc186220373"/>
       <w:r>
+        <w:lastRenderedPageBreak/>
         <w:t>Comment on the Git</w:t>
       </w:r>
       <w:r>
@@ -4404,14 +4387,21 @@
     </w:p>
     <w:p>
       <w:pPr>
-        <w:pStyle w:val="ListParagraph"/>
-        <w:ind w:left="1440"/>
+        <w:ind w:left="720"/>
         <w:rPr>
           <w:rFonts w:ascii="Times New Roman" w:eastAsia="Times New Roman" w:hAnsi="Times New Roman" w:cs="Times New Roman"/>
           <w:b/>
           <w:bCs/>
         </w:rPr>
       </w:pPr>
+      <w:r>
+        <w:rPr>
+          <w:rFonts w:ascii="Times New Roman" w:eastAsia="Times New Roman" w:hAnsi="Times New Roman" w:cs="Times New Roman"/>
+          <w:b/>
+          <w:bCs/>
+        </w:rPr>
+        <w:t>The GitHub log output, included in Appendix B, highlights three significant commits:</w:t>
+      </w:r>
     </w:p>
     <w:p>
       <w:pPr>
@@ -4437,35 +4427,14 @@
           <w:rFonts w:ascii="Times New Roman" w:eastAsia="Times New Roman" w:hAnsi="Times New Roman" w:cs="Times New Roman"/>
           <w:lang w:val="en-US"/>
         </w:rPr>
-        <w:t xml:space="preserve"> Added the visualizations and Analysis</w:t>
-      </w:r>
-    </w:p>
-    <w:p>
-      <w:pPr>
-        <w:pStyle w:val="ListParagraph"/>
-        <w:ind w:left="792"/>
-        <w:rPr>
-          <w:rFonts w:ascii="Times New Roman" w:eastAsia="Times New Roman" w:hAnsi="Times New Roman" w:cs="Times New Roman"/>
-          <w:lang w:val="en-US"/>
-        </w:rPr>
-      </w:pPr>
-      <w:r>
-        <w:rPr>
-          <w:rFonts w:ascii="Times New Roman" w:eastAsia="Times New Roman" w:hAnsi="Times New Roman" w:cs="Times New Roman"/>
-          <w:lang w:val="en-US"/>
-        </w:rPr>
-        <w:t>Integrated essential visual tools, including RStudio files and visualization results, providing clarity in presenting key statistical findings and strengthening the overall analysis.</w:t>
-      </w:r>
-    </w:p>
-    <w:p>
-      <w:pPr>
-        <w:pStyle w:val="ListParagraph"/>
-        <w:ind w:left="792"/>
-        <w:rPr>
-          <w:rFonts w:ascii="Times New Roman" w:eastAsia="Times New Roman" w:hAnsi="Times New Roman" w:cs="Times New Roman"/>
-          <w:lang w:val="en-US"/>
-        </w:rPr>
-      </w:pPr>
+        <w:t xml:space="preserve"> </w:t>
+      </w:r>
+      <w:r>
+        <w:rPr>
+          <w:rFonts w:ascii="Times New Roman" w:eastAsia="Times New Roman" w:hAnsi="Times New Roman" w:cs="Times New Roman"/>
+        </w:rPr>
+        <w:t>Added visualizations and analysis - Enhanced statistical findings and analysis clarity.</w:t>
+      </w:r>
     </w:p>
     <w:p>
       <w:pPr>
@@ -4490,17 +4459,14 @@
           <w:rFonts w:ascii="Times New Roman" w:eastAsia="Times New Roman" w:hAnsi="Times New Roman" w:cs="Times New Roman"/>
           <w:lang w:val="en-US"/>
         </w:rPr>
-        <w:t xml:space="preserve"> Resolved conflicts and added </w:t>
-      </w:r>
-      <w:proofErr w:type="spellStart"/>
-      <w:r>
-        <w:rPr>
-          <w:rFonts w:ascii="Times New Roman" w:eastAsia="Times New Roman" w:hAnsi="Times New Roman" w:cs="Times New Roman"/>
-          <w:lang w:val="en-US"/>
-        </w:rPr>
-        <w:t>updates</w:t>
-      </w:r>
-      <w:proofErr w:type="spellEnd"/>
+        <w:t xml:space="preserve"> </w:t>
+      </w:r>
+      <w:r>
+        <w:rPr>
+          <w:rFonts w:ascii="Times New Roman" w:eastAsia="Times New Roman" w:hAnsi="Times New Roman" w:cs="Times New Roman"/>
+        </w:rPr>
+        <w:t>Resolved conflicts and added updates - Improved visualizations and ensured project consistency.</w:t>
+      </w:r>
     </w:p>
     <w:p>
       <w:pPr>
@@ -4508,34 +4474,6 @@
         <w:ind w:left="792"/>
         <w:rPr>
           <w:rFonts w:ascii="Times New Roman" w:eastAsia="Times New Roman" w:hAnsi="Times New Roman" w:cs="Times New Roman"/>
-          <w:lang w:val="en-US"/>
-        </w:rPr>
-      </w:pPr>
-      <w:r>
-        <w:rPr>
-          <w:rFonts w:ascii="Times New Roman" w:eastAsia="Times New Roman" w:hAnsi="Times New Roman" w:cs="Times New Roman"/>
-          <w:lang w:val="en-US"/>
-        </w:rPr>
-        <w:t>Solved merge conflicts after readjusting the R code to generate improved visualizations, ensuring project consistency and enhancing the overall presentation of results.</w:t>
-      </w:r>
-    </w:p>
-    <w:p>
-      <w:pPr>
-        <w:pStyle w:val="ListParagraph"/>
-        <w:ind w:left="792"/>
-        <w:rPr>
-          <w:rFonts w:ascii="Times New Roman" w:eastAsia="Times New Roman" w:hAnsi="Times New Roman" w:cs="Times New Roman"/>
-          <w:lang w:val="en-US"/>
-        </w:rPr>
-      </w:pPr>
-    </w:p>
-    <w:p>
-      <w:pPr>
-        <w:pStyle w:val="ListParagraph"/>
-        <w:ind w:left="792"/>
-        <w:rPr>
-          <w:rFonts w:ascii="Times New Roman" w:eastAsia="Times New Roman" w:hAnsi="Times New Roman" w:cs="Times New Roman"/>
-          <w:lang w:val="en-US"/>
         </w:rPr>
       </w:pPr>
       <w:r>
@@ -4552,43 +4490,15 @@
           <w:rFonts w:ascii="Times New Roman" w:eastAsia="Times New Roman" w:hAnsi="Times New Roman" w:cs="Times New Roman"/>
           <w:lang w:val="en-US"/>
         </w:rPr>
-        <w:t xml:space="preserve"> Initialized project with baseline </w:t>
-      </w:r>
-      <w:proofErr w:type="spellStart"/>
-      <w:r>
-        <w:rPr>
-          <w:rFonts w:ascii="Times New Roman" w:eastAsia="Times New Roman" w:hAnsi="Times New Roman" w:cs="Times New Roman"/>
-          <w:lang w:val="en-US"/>
-        </w:rPr>
-        <w:t>data</w:t>
-      </w:r>
-      <w:proofErr w:type="spellEnd"/>
-    </w:p>
-    <w:p>
-      <w:pPr>
-        <w:pStyle w:val="ListParagraph"/>
-        <w:ind w:left="792"/>
-        <w:rPr>
-          <w:rFonts w:ascii="Times New Roman" w:eastAsia="Times New Roman" w:hAnsi="Times New Roman" w:cs="Times New Roman"/>
-          <w:lang w:val="en-US"/>
-        </w:rPr>
-      </w:pPr>
-      <w:r>
-        <w:rPr>
-          <w:rFonts w:ascii="Times New Roman" w:eastAsia="Times New Roman" w:hAnsi="Times New Roman" w:cs="Times New Roman"/>
-          <w:lang w:val="en-US"/>
-        </w:rPr>
-        <w:t>Established the foundational structure for subsequent analysis, enabling efficient data exploration and preprocessing steps.</w:t>
-      </w:r>
-    </w:p>
-    <w:bookmarkEnd w:id="31"/>
-    <w:p>
-      <w:pPr>
-        <w:ind w:left="1440"/>
-        <w:rPr>
-          <w:rFonts w:ascii="Times New Roman" w:eastAsia="Times New Roman" w:hAnsi="Times New Roman" w:cs="Times New Roman"/>
-        </w:rPr>
-      </w:pPr>
+        <w:t xml:space="preserve"> </w:t>
+      </w:r>
+      <w:bookmarkEnd w:id="31"/>
+      <w:r>
+        <w:rPr>
+          <w:rFonts w:ascii="Times New Roman" w:eastAsia="Times New Roman" w:hAnsi="Times New Roman" w:cs="Times New Roman"/>
+        </w:rPr>
+        <w:t>Initialized project with baseline data - Established a foundation for efficient data exploration.</w:t>
+      </w:r>
       <w:r>
         <w:rPr>
           <w:rFonts w:ascii="Times New Roman" w:eastAsia="Times New Roman" w:hAnsi="Times New Roman" w:cs="Times New Roman"/>
@@ -4667,9 +4577,8 @@
       <w:r>
         <w:rPr>
           <w:rFonts w:ascii="Times New Roman" w:eastAsia="Times New Roman" w:hAnsi="Times New Roman" w:cs="Times New Roman"/>
-          <w:lang w:val="en-US"/>
-        </w:rPr>
-        <w:t>The analysis revealed a statistically significant positive correlation between assists and points scored, indicating that players who assist more frequently tend to score more points. This moderately strong relationship (ρ = 0.6675) highlights the critical role of passing in enhancing offensive performance. Teamwork, reflected in higher assists, has a measurable impact on individual scoring efficiency and emphasizes the importance of fostering collaborative gameplay. These findings provide actionable insights for coaches aiming to refine strategies and optimize player training.</w:t>
+        </w:rPr>
+        <w:t>The analysis demonstrates a statistically significant positive relationship between assists and points scored, indicating that players who assist frequently tend to score more. With a correlation coefficient of ρ = 0.6675, the findings highlight the critical role of passing in enhancing offensive efficiency. Effective teamwork, reflected through frequent assists, directly boosts individual scoring and underscores the importance of collaborative gameplay. These insights provide practical guidance for coaches aiming to refine strategies and design focused training programs.</w:t>
       </w:r>
     </w:p>
     <w:p>
@@ -4720,7 +4629,6 @@
           <w:rFonts w:ascii="Times New Roman" w:eastAsia="Times New Roman" w:hAnsi="Times New Roman" w:cs="Times New Roman"/>
           <w:lang w:val="en-US"/>
         </w:rPr>
-        <w:lastRenderedPageBreak/>
         <w:t>This finding highlights the dual role of assists in contributing to both team success and individual performance. Effective passing strengthens team dynamics by fostering collaboration and opens up scoring opportunities for players. By emphasizing the strategic value of assists, this insight underscores their importance not only in enhancing offensive plays but also in influencing overall game outcomes. Such findings are essential for coaches aiming to optimize strategies and individual player contributions to achieve better results.</w:t>
       </w:r>
     </w:p>
@@ -4859,6 +4767,7 @@
         <w:rPr>
           <w:rFonts w:ascii="Times New Roman" w:eastAsia="Times New Roman" w:hAnsi="Times New Roman" w:cs="Times New Roman"/>
         </w:rPr>
+        <w:lastRenderedPageBreak/>
         <w:t xml:space="preserve">Gómez Haro, S., 2022. The History of Basketball Factors that Influence Performance Better: An Analysis Through 40 NBA Seasons. University of Granada. Available at: </w:t>
       </w:r>
       <w:hyperlink r:id="rId11" w:history="1">
@@ -5981,6 +5890,7 @@
           <w:rFonts w:ascii="Times New Roman" w:eastAsia="Times New Roman" w:hAnsi="Times New Roman" w:cs="Times New Roman"/>
           <w:color w:val="333333"/>
         </w:rPr>
+        <w:lastRenderedPageBreak/>
         <w:t xml:space="preserve">  </w:t>
       </w:r>
       <w:proofErr w:type="spellStart"/>

</xml_diff>